<commit_message>
:computer: power analysis of the garden project
</commit_message>
<xml_diff>
--- a/submission/szefer_et_al_impact.docx
+++ b/submission/szefer_et_al_impact.docx
@@ -207,10 +207,7 @@
     <w:p>
       <w:pPr>
         <w:pStyle w:val="TextBody"/>
-        <w:rPr>
-          <w:rFonts w:ascii="Times New Roman" w:hAnsi="Times New Roman"/>
-          <w:lang w:val="en-GB"/>
-        </w:rPr>
+        <w:rPr/>
       </w:pPr>
       <w:r>
         <w:rPr>
@@ -219,14 +216,15 @@
         </w:rPr>
         <w:t>1. Successional theories emphasize plant performance and competitive abilities as key drivers of early successional dynamics, in contrast to top-down biotic factors maintaining plant diversity in mature tropical forests.</w:t>
       </w:r>
+      <w:r>
+        <w:rPr/>
+        <w:commentReference w:id="0"/>
+      </w:r>
     </w:p>
     <w:p>
       <w:pPr>
         <w:pStyle w:val="TextBody"/>
-        <w:rPr>
-          <w:rFonts w:ascii="Times New Roman" w:hAnsi="Times New Roman"/>
-          <w:lang w:val="en-GB"/>
-        </w:rPr>
+        <w:rPr/>
       </w:pPr>
       <w:r>
         <w:rPr>
@@ -1391,6 +1389,7 @@
         <w:pStyle w:val="TextBody"/>
         <w:rPr/>
       </w:pPr>
+      <w:commentRangeStart w:id="1"/>
       <w:r>
         <w:rPr>
           <w:rFonts w:ascii="Times New Roman" w:hAnsi="Times New Roman"/>
@@ -1524,6 +1523,17 @@
           <w:lang w:val="en-GB"/>
         </w:rPr>
         <w:t xml:space="preserve"> function with treatment as a fixed factor and block as a random factor. We used likelihood-ratios to test any significant differences between the control and treatment plots.</w:t>
+      </w:r>
+      <w:commentRangeEnd w:id="1"/>
+      <w:r>
+        <w:commentReference w:id="1"/>
+      </w:r>
+      <w:r>
+        <w:rPr>
+          <w:rFonts w:ascii="Times New Roman" w:hAnsi="Times New Roman"/>
+          <w:color w:val="222222"/>
+          <w:lang w:val="en-GB"/>
+        </w:rPr>
       </w:r>
       <w:r>
         <w:br w:type="page"/>
@@ -2534,47 +2544,7 @@
           <w:color w:val="000000"/>
           <w:lang w:val="en-GB"/>
         </w:rPr>
-        <w:t xml:space="preserve">Datasets and R code for the analyses presented in the text are available </w:t>
-      </w:r>
-      <w:r>
-        <w:rPr>
-          <w:rFonts w:ascii="Times New Roman" w:hAnsi="Times New Roman"/>
-          <w:b w:val="false"/>
-          <w:bCs w:val="false"/>
-          <w:color w:val="000000"/>
-          <w:lang w:val="en-GB"/>
-        </w:rPr>
-        <w:t>i</w:t>
-      </w:r>
-      <w:r>
-        <w:rPr>
-          <w:rFonts w:ascii="Times New Roman" w:hAnsi="Times New Roman"/>
-          <w:b w:val="false"/>
-          <w:bCs w:val="false"/>
-          <w:color w:val="000000"/>
-          <w:lang w:val="en-GB"/>
-        </w:rPr>
-        <w:t xml:space="preserve">n </w:t>
-      </w:r>
-      <w:r>
-        <w:rPr>
-          <w:rFonts w:ascii="Times New Roman" w:hAnsi="Times New Roman"/>
-          <w:b w:val="false"/>
-          <w:bCs w:val="false"/>
-          <w:color w:val="000000"/>
-          <w:lang w:val="en-GB"/>
-        </w:rPr>
-        <w:t xml:space="preserve">public </w:t>
-      </w:r>
-      <w:r>
-        <w:rPr>
-          <w:rFonts w:ascii="Times New Roman" w:hAnsi="Times New Roman"/>
-          <w:b w:val="false"/>
-          <w:bCs w:val="false"/>
-          <w:color w:val="000000"/>
-          <w:lang w:val="en-GB"/>
-        </w:rPr>
-        <w:t xml:space="preserve">github repository: </w:t>
+        <w:t xml:space="preserve">Datasets and R code for the analyses presented in the text are available in public github repository: </w:t>
       </w:r>
       <w:hyperlink r:id="rId3">
         <w:r>
@@ -7163,6 +7133,79 @@
     </w:sectPr>
   </w:body>
 </w:document>
+</file>
+
+<file path=word/comments.xml><?xml version="1.0" encoding="utf-8"?>
+<w:comments xmlns:o="urn:schemas-microsoft-com:office:office" xmlns:r="http://schemas.openxmlformats.org/officeDocument/2006/relationships" xmlns:v="urn:schemas-microsoft-com:vml" xmlns:w="http://schemas.openxmlformats.org/wordprocessingml/2006/main" xmlns:w10="urn:schemas-microsoft-com:office:word" xmlns:wp="http://schemas.openxmlformats.org/drawingml/2006/wordprocessingDrawing" xmlns:wps="http://schemas.microsoft.com/office/word/2010/wordprocessingShape" xmlns:wpg="http://schemas.microsoft.com/office/word/2010/wordprocessingGroup" xmlns:mc="http://schemas.openxmlformats.org/markup-compatibility/2006" xmlns:wp14="http://schemas.microsoft.com/office/word/2010/wordprocessingDrawing" xmlns:w14="http://schemas.microsoft.com/office/word/2010/wordml" mc:Ignorable="w14 wp14">
+  <w:comment w:id="0" w:author="Unknown Author" w:date="2019-05-15T09:23:29Z" w:initials="">
+    <w:p>
+      <w:r>
+        <w:rPr>
+          <w:rFonts w:cs="Arial" w:ascii="Liberation Serif" w:hAnsi="Liberation Serif" w:eastAsia="SimSun"/>
+          <w:b w:val="false"/>
+          <w:bCs w:val="false"/>
+          <w:i w:val="false"/>
+          <w:iCs w:val="false"/>
+          <w:caps w:val="false"/>
+          <w:smallCaps w:val="false"/>
+          <w:strike w:val="false"/>
+          <w:dstrike w:val="false"/>
+          <w:outline w:val="false"/>
+          <w:shadow w:val="false"/>
+          <w:emboss w:val="false"/>
+          <w:imprint w:val="false"/>
+          <w:color w:val="auto"/>
+          <w:spacing w:val="0"/>
+          <w:w w:val="100"/>
+          <w:kern w:val="0"/>
+          <w:position w:val="0"/>
+          <w:sz w:val="20"/>
+          <w:sz w:val="20"/>
+          <w:szCs w:val="24"/>
+          <w:u w:val="none"/>
+          <w:vertAlign w:val="baseline"/>
+          <w:em w:val="none"/>
+          <w:lang w:val="en-GB" w:bidi="hi-IN" w:eastAsia="zh-CN"/>
+        </w:rPr>
+        <w:t>To telegraphic R2</w:t>
+      </w:r>
+    </w:p>
+  </w:comment>
+  <w:comment w:id="1" w:author="Unknown Author" w:date="2019-05-15T10:36:01Z" w:initials="">
+    <w:p>
+      <w:r>
+        <w:rPr>
+          <w:rFonts w:cs="Arial" w:ascii="Liberation Serif" w:hAnsi="Liberation Serif" w:eastAsia="SimSun"/>
+          <w:b w:val="false"/>
+          <w:bCs w:val="false"/>
+          <w:i w:val="false"/>
+          <w:iCs w:val="false"/>
+          <w:caps w:val="false"/>
+          <w:smallCaps w:val="false"/>
+          <w:strike w:val="false"/>
+          <w:dstrike w:val="false"/>
+          <w:outline w:val="false"/>
+          <w:shadow w:val="false"/>
+          <w:emboss w:val="false"/>
+          <w:imprint w:val="false"/>
+          <w:color w:val="auto"/>
+          <w:spacing w:val="0"/>
+          <w:w w:val="100"/>
+          <w:kern w:val="0"/>
+          <w:position w:val="0"/>
+          <w:sz w:val="20"/>
+          <w:sz w:val="20"/>
+          <w:szCs w:val="24"/>
+          <w:u w:val="none"/>
+          <w:vertAlign w:val="baseline"/>
+          <w:em w:val="none"/>
+          <w:lang w:val="en-GB" w:bidi="hi-IN" w:eastAsia="zh-CN"/>
+        </w:rPr>
+        <w:t>Write more efficiently</w:t>
+      </w:r>
+    </w:p>
+  </w:comment>
+</w:comments>
 </file>
 
 <file path=word/footer1.xml><?xml version="1.0" encoding="utf-8"?>
@@ -7697,6 +7740,132 @@
       <w:bCs w:val="false"/>
     </w:rPr>
   </w:style>
+  <w:style w:type="character" w:styleId="ListLabel40">
+    <w:name w:val="ListLabel 40"/>
+    <w:qFormat/>
+    <w:rPr>
+      <w:rFonts w:ascii="Times New Roman" w:hAnsi="Times New Roman"/>
+      <w:color w:val="auto"/>
+      <w:u w:val="none"/>
+    </w:rPr>
+  </w:style>
+  <w:style w:type="character" w:styleId="ListLabel41">
+    <w:name w:val="ListLabel 41"/>
+    <w:qFormat/>
+    <w:rPr>
+      <w:rFonts w:ascii="Times New Roman" w:hAnsi="Times New Roman"/>
+      <w:b w:val="false"/>
+      <w:bCs w:val="false"/>
+      <w:color w:val="000000"/>
+      <w:lang w:val="en-GB"/>
+    </w:rPr>
+  </w:style>
+  <w:style w:type="character" w:styleId="ListLabel42">
+    <w:name w:val="ListLabel 42"/>
+    <w:qFormat/>
+    <w:rPr>
+      <w:rFonts w:ascii="Times New Roman" w:hAnsi="Times New Roman"/>
+      <w:b w:val="false"/>
+      <w:bCs w:val="false"/>
+      <w:lang w:val="en-GB"/>
+    </w:rPr>
+  </w:style>
+  <w:style w:type="character" w:styleId="ListLabel43">
+    <w:name w:val="ListLabel 43"/>
+    <w:qFormat/>
+    <w:rPr>
+      <w:b w:val="false"/>
+      <w:bCs w:val="false"/>
+    </w:rPr>
+  </w:style>
+  <w:style w:type="character" w:styleId="ListLabel44">
+    <w:name w:val="ListLabel 44"/>
+    <w:qFormat/>
+    <w:rPr>
+      <w:color w:val="auto"/>
+      <w:u w:val="none"/>
+    </w:rPr>
+  </w:style>
+  <w:style w:type="character" w:styleId="ListLabel45">
+    <w:name w:val="ListLabel 45"/>
+    <w:qFormat/>
+    <w:rPr>
+      <w:b w:val="false"/>
+      <w:bCs w:val="false"/>
+    </w:rPr>
+  </w:style>
+  <w:style w:type="character" w:styleId="ListLabel46">
+    <w:name w:val="ListLabel 46"/>
+    <w:qFormat/>
+    <w:rPr>
+      <w:rFonts w:ascii="Times New Roman" w:hAnsi="Times New Roman"/>
+      <w:b w:val="false"/>
+      <w:bCs w:val="false"/>
+    </w:rPr>
+  </w:style>
+  <w:style w:type="character" w:styleId="ListLabel47">
+    <w:name w:val="ListLabel 47"/>
+    <w:qFormat/>
+    <w:rPr>
+      <w:rFonts w:ascii="Times New Roman" w:hAnsi="Times New Roman"/>
+      <w:color w:val="auto"/>
+      <w:u w:val="none"/>
+    </w:rPr>
+  </w:style>
+  <w:style w:type="character" w:styleId="ListLabel48">
+    <w:name w:val="ListLabel 48"/>
+    <w:qFormat/>
+    <w:rPr>
+      <w:rFonts w:ascii="Times New Roman" w:hAnsi="Times New Roman"/>
+      <w:b w:val="false"/>
+      <w:bCs w:val="false"/>
+      <w:color w:val="000000"/>
+      <w:lang w:val="en-GB"/>
+    </w:rPr>
+  </w:style>
+  <w:style w:type="character" w:styleId="ListLabel49">
+    <w:name w:val="ListLabel 49"/>
+    <w:qFormat/>
+    <w:rPr>
+      <w:rFonts w:ascii="Times New Roman" w:hAnsi="Times New Roman"/>
+      <w:b w:val="false"/>
+      <w:bCs w:val="false"/>
+      <w:lang w:val="en-GB"/>
+    </w:rPr>
+  </w:style>
+  <w:style w:type="character" w:styleId="ListLabel50">
+    <w:name w:val="ListLabel 50"/>
+    <w:qFormat/>
+    <w:rPr>
+      <w:b w:val="false"/>
+      <w:bCs w:val="false"/>
+    </w:rPr>
+  </w:style>
+  <w:style w:type="character" w:styleId="ListLabel51">
+    <w:name w:val="ListLabel 51"/>
+    <w:qFormat/>
+    <w:rPr>
+      <w:color w:val="auto"/>
+      <w:u w:val="none"/>
+    </w:rPr>
+  </w:style>
+  <w:style w:type="character" w:styleId="ListLabel52">
+    <w:name w:val="ListLabel 52"/>
+    <w:qFormat/>
+    <w:rPr>
+      <w:b w:val="false"/>
+      <w:bCs w:val="false"/>
+    </w:rPr>
+  </w:style>
+  <w:style w:type="character" w:styleId="ListLabel53">
+    <w:name w:val="ListLabel 53"/>
+    <w:qFormat/>
+    <w:rPr>
+      <w:rFonts w:ascii="Times New Roman" w:hAnsi="Times New Roman"/>
+      <w:b w:val="false"/>
+      <w:bCs w:val="false"/>
+    </w:rPr>
+  </w:style>
   <w:style w:type="paragraph" w:styleId="Heading">
     <w:name w:val="Heading"/>
     <w:basedOn w:val="Normal"/>

</xml_diff>